<commit_message>
add new FSAR template and start integrating into csasdown, and some modifications to four-panel figure and the simulated data used in that figure
</commit_message>
<xml_diff>
--- a/inst/csas-docx/fsar-first-page.docx
+++ b/inst/csas-docx/fsar-first-page.docx
@@ -9,8 +9,13 @@
       <w:r>
         <w:t>&lt;&lt;</w:t>
       </w:r>
+      <w:bookmarkStart w:id="0" w:name="report_title"/>
       <w:r>
-        <w:t xml:space="preserve">PUBLICATION TITLE </w:t>
+        <w:t>PUBLICATION TITLE</w:t>
+      </w:r>
+      <w:bookmarkEnd w:id="0"/>
+      <w:r>
+        <w:t xml:space="preserve"> </w:t>
       </w:r>
       <w:r>
         <w:t>&gt;&gt;</w:t>
@@ -19,7 +24,48 @@
     <w:p>
       <w:pPr>
         <w:pStyle w:val="BodyText"/>
-      </w:pPr>
+        <w:rPr>
+          <w:color w:val="4F81BD" w:themeColor="accent1"/>
+        </w:rPr>
+      </w:pPr>
+      <w:r>
+        <w:rPr>
+          <w:color w:val="4F81BD" w:themeColor="accent1"/>
+        </w:rPr>
+        <w:t xml:space="preserve">[Mandatory. </w:t>
+      </w:r>
+      <w:r>
+        <w:rPr>
+          <w:color w:val="4F81BD" w:themeColor="accent1"/>
+        </w:rPr>
+        <w:t>The title must include the name of the assessed stock “[stock area] [species] (</w:t>
+      </w:r>
+      <w:r>
+        <w:rPr>
+          <w:i/>
+          <w:iCs/>
+          <w:color w:val="4F81BD" w:themeColor="accent1"/>
+        </w:rPr>
+        <w:t>formal taxonomic treatments</w:t>
+      </w:r>
+      <w:r>
+        <w:rPr>
+          <w:color w:val="4F81BD" w:themeColor="accent1"/>
+        </w:rPr>
+        <w:t>), ‘Stock Assessment’ or ‘Update’ in [assessment year]”. Assessment year is the last year of the data being used in the assessment.</w:t>
+      </w:r>
+      <w:r>
+        <w:rPr>
+          <w:color w:val="4F81BD" w:themeColor="accent1"/>
+        </w:rPr>
+        <w:t>]</w:t>
+      </w:r>
+      <w:r>
+        <w:rPr>
+          <w:color w:val="4F81BD" w:themeColor="accent1"/>
+        </w:rPr>
+        <w:t xml:space="preserve">  </w:t>
+      </w:r>
     </w:p>
     <w:tbl>
       <w:tblPr>
@@ -146,40 +192,133 @@
           <w:p>
             <w:pPr>
               <w:pStyle w:val="Context-text"/>
+              <w:rPr>
+                <w:color w:val="4F81BD" w:themeColor="accent1"/>
+              </w:rPr>
             </w:pPr>
             <w:r>
-              <w:t>&lt;&lt;context paragraph&gt;&gt;</w:t>
+              <w:rPr>
+                <w:color w:val="4F81BD" w:themeColor="accent1"/>
+              </w:rPr>
+              <w:t>[Mandatory. Less than 150 words]</w:t>
             </w:r>
+          </w:p>
+          <w:p>
+            <w:pPr>
+              <w:pStyle w:val="Context-text"/>
+              <w:rPr>
+                <w:color w:val="4F81BD" w:themeColor="accent1"/>
+              </w:rPr>
+            </w:pPr>
+            <w:bookmarkStart w:id="1" w:name="_Hlk150249952"/>
+            <w:bookmarkStart w:id="2" w:name="context_paragraph"/>
+            <w:r>
+              <w:rPr>
+                <w:color w:val="4F81BD" w:themeColor="accent1"/>
+              </w:rPr>
+              <w:t>&lt;</w:t>
+            </w:r>
+            <w:r>
+              <w:rPr>
+                <w:color w:val="4F81BD" w:themeColor="accent1"/>
+              </w:rPr>
+              <w:t>&lt;context paragraph&gt;</w:t>
+            </w:r>
+            <w:r>
+              <w:rPr>
+                <w:color w:val="4F81BD" w:themeColor="accent1"/>
+              </w:rPr>
+              <w:t>&gt;</w:t>
+            </w:r>
+            <w:bookmarkEnd w:id="2"/>
+          </w:p>
+          <w:bookmarkEnd w:id="1"/>
+          <w:p>
+            <w:pPr>
+              <w:pStyle w:val="Context-text"/>
+            </w:pPr>
+            <w:r>
+              <w:t>Stock and Assessment Overview Document</w:t>
+            </w:r>
+            <w:r>
+              <w:rPr>
+                <w:sz w:val="18"/>
+                <w:szCs w:val="18"/>
+              </w:rPr>
+              <w:t>:</w:t>
+            </w:r>
+            <w:r>
+              <w:rPr>
+                <w:color w:val="4F81BD" w:themeColor="accent1"/>
+                <w:sz w:val="18"/>
+                <w:szCs w:val="18"/>
+              </w:rPr>
+              <w:t>[</w:t>
+            </w:r>
+            <w:r>
+              <w:rPr>
+                <w:color w:val="4F81BD" w:themeColor="accent1"/>
+                <w:sz w:val="18"/>
+                <w:szCs w:val="18"/>
+              </w:rPr>
+              <w:t>provide hyperlink</w:t>
+            </w:r>
+            <w:r>
+              <w:rPr>
+                <w:color w:val="4F81BD" w:themeColor="accent1"/>
+                <w:sz w:val="18"/>
+                <w:szCs w:val="18"/>
+              </w:rPr>
+              <w:t xml:space="preserve">] </w:t>
+            </w:r>
+            <w:hyperlink r:id="rId8" w:history="1">
+              <w:r>
+                <w:rPr>
+                  <w:rStyle w:val="Hyperlink"/>
+                  <w:rFonts w:cs="Arial"/>
+                  <w:sz w:val="20"/>
+                </w:rPr>
+                <w:t>[stock area][species]</w:t>
+              </w:r>
+            </w:hyperlink>
           </w:p>
           <w:p>
             <w:pPr>
               <w:pStyle w:val="Context-text"/>
             </w:pPr>
             <w:r>
-              <w:t xml:space="preserve">This Science Advisory Report </w:t>
+              <w:t xml:space="preserve">This Science Advisory Report is from the </w:t>
+            </w:r>
+            <w:bookmarkStart w:id="3" w:name="meeting_date_and_title"/>
+            <w:r>
+              <w:rPr>
+                <w:color w:val="4F81BD" w:themeColor="accent1"/>
+              </w:rPr>
+              <w:t>&lt;&lt;</w:t>
             </w:r>
             <w:r>
-              <w:t>is from the</w:t>
+              <w:rPr>
+                <w:color w:val="4F81BD" w:themeColor="accent1"/>
+              </w:rPr>
+              <w:t>meeting date and title</w:t>
             </w:r>
             <w:r>
-              <w:t xml:space="preserve"> </w:t>
+              <w:rPr>
+                <w:color w:val="4F81BD" w:themeColor="accent1"/>
+              </w:rPr>
+              <w:t>&gt;&gt;</w:t>
+            </w:r>
+            <w:bookmarkEnd w:id="3"/>
+            <w:r>
+              <w:rPr>
+                <w:color w:val="4F81BD" w:themeColor="accent1"/>
+              </w:rPr>
+              <w:t xml:space="preserve">. </w:t>
             </w:r>
             <w:r>
-              <w:t>&lt;&lt;meeting date and title&gt;&gt;</w:t>
+              <w:t xml:space="preserve">Additional publications from this meeting will be posted on the </w:t>
             </w:r>
-            <w:r>
-              <w:t xml:space="preserve">. Additional publications from this </w:t>
-            </w:r>
-            <w:r>
-              <w:t>meeting</w:t>
-            </w:r>
-            <w:r>
-              <w:t xml:space="preserve"> will be posted </w:t>
-            </w:r>
-            <w:r>
-              <w:t xml:space="preserve">on the </w:t>
-            </w:r>
-            <w:hyperlink r:id="rId8" w:history="1">
+            <w:hyperlink r:id="rId9" w:history="1">
               <w:r>
                 <w:rPr>
                   <w:rStyle w:val="Context-HyperlinkChar"/>
@@ -198,6 +337,29 @@
               <w:t>as they become available.</w:t>
             </w:r>
           </w:p>
+          <w:p>
+            <w:pPr>
+              <w:pStyle w:val="Context-text"/>
+            </w:pPr>
+            <w:r>
+              <w:rPr>
+                <w:color w:val="4F81BD" w:themeColor="accent1"/>
+              </w:rPr>
+              <w:t>[</w:t>
+            </w:r>
+            <w:r>
+              <w:rPr>
+                <w:color w:val="4F81BD" w:themeColor="accent1"/>
+              </w:rPr>
+              <w:t>See guidance for examples of additional information to provide in the Context section.</w:t>
+            </w:r>
+            <w:r>
+              <w:rPr>
+                <w:color w:val="4F81BD" w:themeColor="accent1"/>
+              </w:rPr>
+              <w:t>]</w:t>
+            </w:r>
+          </w:p>
         </w:tc>
       </w:tr>
     </w:tbl>
@@ -209,21 +371,19 @@
           <w:lang w:val="en-CA"/>
         </w:rPr>
       </w:pPr>
-      <w:bookmarkStart w:id="0" w:name="_Toc436400533"/>
-      <w:bookmarkStart w:id="1" w:name="_Toc338076125"/>
+      <w:bookmarkStart w:id="4" w:name="_Toc436400533"/>
+      <w:bookmarkStart w:id="5" w:name="_Toc338076125"/>
       <w:r>
         <w:br w:type="page"/>
       </w:r>
-      <w:bookmarkEnd w:id="0"/>
-      <w:bookmarkEnd w:id="1"/>
+      <w:bookmarkEnd w:id="4"/>
+      <w:bookmarkEnd w:id="5"/>
     </w:p>
     <w:sectPr>
-      <w:headerReference w:type="even" r:id="rId9"/>
       <w:headerReference w:type="default" r:id="rId10"/>
-      <w:footerReference w:type="even" r:id="rId11"/>
-      <w:footerReference w:type="default" r:id="rId12"/>
-      <w:headerReference w:type="first" r:id="rId13"/>
-      <w:footerReference w:type="first" r:id="rId14"/>
+      <w:footerReference w:type="default" r:id="rId11"/>
+      <w:headerReference w:type="first" r:id="rId12"/>
+      <w:footerReference w:type="first" r:id="rId13"/>
       <w:pgSz w:w="12240" w:h="15840" w:code="1"/>
       <w:pgMar w:top="1440" w:right="1440" w:bottom="1440" w:left="1440" w:header="862" w:footer="601" w:gutter="0"/>
       <w:cols w:space="360"/>
@@ -263,16 +423,6 @@
 <w:ftr xmlns:wpc="http://schemas.microsoft.com/office/word/2010/wordprocessingCanvas" xmlns:cx="http://schemas.microsoft.com/office/drawing/2014/chartex" xmlns:cx1="http://schemas.microsoft.com/office/drawing/2015/9/8/chartex" xmlns:cx2="http://schemas.microsoft.com/office/drawing/2015/10/21/chartex" xmlns:cx3="http://schemas.microsoft.com/office/drawing/2016/5/9/chartex" xmlns:cx4="http://schemas.microsoft.com/office/drawing/2016/5/10/chartex" xmlns:cx5="http://schemas.microsoft.com/office/drawing/2016/5/11/chartex" xmlns:cx6="http://schemas.microsoft.com/office/drawing/2016/5/12/chartex" xmlns:cx7="http://schemas.microsoft.com/office/drawing/2016/5/13/chartex" xmlns:cx8="http://schemas.microsoft.com/office/drawing/2016/5/14/chartex" xmlns:mc="http://schemas.openxmlformats.org/markup-compatibility/2006" xmlns:aink="http://schemas.microsoft.com/office/drawing/2016/ink" xmlns:am3d="http://schemas.microsoft.com/office/drawing/2017/model3d" xmlns:o="urn:schemas-microsoft-com:office:office" xmlns:oel="http://schemas.microsoft.com/office/2019/extlst" xmlns:r="http://schemas.openxmlformats.org/officeDocument/2006/relationships" xmlns:m="http://schemas.openxmlformats.org/officeDocument/2006/math" xmlns:v="urn:schemas-microsoft-com:vml" xmlns:wp14="http://schemas.microsoft.com/office/word/2010/wordprocessingDrawing" xmlns:wp="http://schemas.openxmlformats.org/drawingml/2006/wordprocessingDrawing" xmlns:w10="urn:schemas-microsoft-com:office:word" xmlns:w="http://schemas.openxmlformats.org/wordprocessingml/2006/main" xmlns:w14="http://schemas.microsoft.com/office/word/2010/wordml" xmlns:w15="http://schemas.microsoft.com/office/word/2012/wordml" xmlns:w16cex="http://schemas.microsoft.com/office/word/2018/wordml/cex" xmlns:w16cid="http://schemas.microsoft.com/office/word/2016/wordml/cid" xmlns:w16="http://schemas.microsoft.com/office/word/2018/wordml" xmlns:w16sdtdh="http://schemas.microsoft.com/office/word/2020/wordml/sdtdatahash" xmlns:w16se="http://schemas.microsoft.com/office/word/2015/wordml/symex" xmlns:wpg="http://schemas.microsoft.com/office/word/2010/wordprocessingGroup" xmlns:wpi="http://schemas.microsoft.com/office/word/2010/wordprocessingInk" xmlns:wne="http://schemas.microsoft.com/office/word/2006/wordml" xmlns:wps="http://schemas.microsoft.com/office/word/2010/wordprocessingShape" mc:Ignorable="w14 w15 w16se w16cid w16 w16cex w16sdtdh wp14">
   <w:p>
     <w:pPr>
-      <w:pStyle w:val="Footer"/>
-    </w:pPr>
-  </w:p>
-</w:ftr>
-</file>
-
-<file path=word/footer2.xml><?xml version="1.0" encoding="utf-8"?>
-<w:ftr xmlns:wpc="http://schemas.microsoft.com/office/word/2010/wordprocessingCanvas" xmlns:cx="http://schemas.microsoft.com/office/drawing/2014/chartex" xmlns:cx1="http://schemas.microsoft.com/office/drawing/2015/9/8/chartex" xmlns:cx2="http://schemas.microsoft.com/office/drawing/2015/10/21/chartex" xmlns:cx3="http://schemas.microsoft.com/office/drawing/2016/5/9/chartex" xmlns:cx4="http://schemas.microsoft.com/office/drawing/2016/5/10/chartex" xmlns:cx5="http://schemas.microsoft.com/office/drawing/2016/5/11/chartex" xmlns:cx6="http://schemas.microsoft.com/office/drawing/2016/5/12/chartex" xmlns:cx7="http://schemas.microsoft.com/office/drawing/2016/5/13/chartex" xmlns:cx8="http://schemas.microsoft.com/office/drawing/2016/5/14/chartex" xmlns:mc="http://schemas.openxmlformats.org/markup-compatibility/2006" xmlns:aink="http://schemas.microsoft.com/office/drawing/2016/ink" xmlns:am3d="http://schemas.microsoft.com/office/drawing/2017/model3d" xmlns:o="urn:schemas-microsoft-com:office:office" xmlns:oel="http://schemas.microsoft.com/office/2019/extlst" xmlns:r="http://schemas.openxmlformats.org/officeDocument/2006/relationships" xmlns:m="http://schemas.openxmlformats.org/officeDocument/2006/math" xmlns:v="urn:schemas-microsoft-com:vml" xmlns:wp14="http://schemas.microsoft.com/office/word/2010/wordprocessingDrawing" xmlns:wp="http://schemas.openxmlformats.org/drawingml/2006/wordprocessingDrawing" xmlns:w10="urn:schemas-microsoft-com:office:word" xmlns:w="http://schemas.openxmlformats.org/wordprocessingml/2006/main" xmlns:w14="http://schemas.microsoft.com/office/word/2010/wordml" xmlns:w15="http://schemas.microsoft.com/office/word/2012/wordml" xmlns:w16cex="http://schemas.microsoft.com/office/word/2018/wordml/cex" xmlns:w16cid="http://schemas.microsoft.com/office/word/2016/wordml/cid" xmlns:w16="http://schemas.microsoft.com/office/word/2018/wordml" xmlns:w16sdtdh="http://schemas.microsoft.com/office/word/2020/wordml/sdtdatahash" xmlns:w16se="http://schemas.microsoft.com/office/word/2015/wordml/symex" xmlns:wpg="http://schemas.microsoft.com/office/word/2010/wordprocessingGroup" xmlns:wpi="http://schemas.microsoft.com/office/word/2010/wordprocessingInk" xmlns:wne="http://schemas.microsoft.com/office/word/2006/wordml" xmlns:wps="http://schemas.microsoft.com/office/word/2010/wordprocessingShape" mc:Ignorable="w14 w15 w16se w16cid w16 w16cex w16sdtdh wp14">
-  <w:p>
-    <w:pPr>
       <w:pBdr>
         <w:top w:val="single" w:sz="6" w:space="1" w:color="auto"/>
       </w:pBdr>
@@ -313,7 +463,7 @@
 </w:ftr>
 </file>
 
-<file path=word/footer3.xml><?xml version="1.0" encoding="utf-8"?>
+<file path=word/footer2.xml><?xml version="1.0" encoding="utf-8"?>
 <w:ftr xmlns:wpc="http://schemas.microsoft.com/office/word/2010/wordprocessingCanvas" xmlns:cx="http://schemas.microsoft.com/office/drawing/2014/chartex" xmlns:cx1="http://schemas.microsoft.com/office/drawing/2015/9/8/chartex" xmlns:cx2="http://schemas.microsoft.com/office/drawing/2015/10/21/chartex" xmlns:cx3="http://schemas.microsoft.com/office/drawing/2016/5/9/chartex" xmlns:cx4="http://schemas.microsoft.com/office/drawing/2016/5/10/chartex" xmlns:cx5="http://schemas.microsoft.com/office/drawing/2016/5/11/chartex" xmlns:cx6="http://schemas.microsoft.com/office/drawing/2016/5/12/chartex" xmlns:cx7="http://schemas.microsoft.com/office/drawing/2016/5/13/chartex" xmlns:cx8="http://schemas.microsoft.com/office/drawing/2016/5/14/chartex" xmlns:mc="http://schemas.openxmlformats.org/markup-compatibility/2006" xmlns:aink="http://schemas.microsoft.com/office/drawing/2016/ink" xmlns:am3d="http://schemas.microsoft.com/office/drawing/2017/model3d" xmlns:o="urn:schemas-microsoft-com:office:office" xmlns:oel="http://schemas.microsoft.com/office/2019/extlst" xmlns:r="http://schemas.openxmlformats.org/officeDocument/2006/relationships" xmlns:m="http://schemas.openxmlformats.org/officeDocument/2006/math" xmlns:v="urn:schemas-microsoft-com:vml" xmlns:wp14="http://schemas.microsoft.com/office/word/2010/wordprocessingDrawing" xmlns:wp="http://schemas.openxmlformats.org/drawingml/2006/wordprocessingDrawing" xmlns:w10="urn:schemas-microsoft-com:office:word" xmlns:w="http://schemas.openxmlformats.org/wordprocessingml/2006/main" xmlns:w14="http://schemas.microsoft.com/office/word/2010/wordml" xmlns:w15="http://schemas.microsoft.com/office/word/2012/wordml" xmlns:w16cex="http://schemas.microsoft.com/office/word/2018/wordml/cex" xmlns:w16cid="http://schemas.microsoft.com/office/word/2016/wordml/cid" xmlns:w16="http://schemas.microsoft.com/office/word/2018/wordml" xmlns:w16sdtdh="http://schemas.microsoft.com/office/word/2020/wordml/sdtdatahash" xmlns:w16se="http://schemas.microsoft.com/office/word/2015/wordml/symex" xmlns:wpg="http://schemas.microsoft.com/office/word/2010/wordprocessingGroup" xmlns:wpi="http://schemas.microsoft.com/office/word/2010/wordprocessingInk" xmlns:wne="http://schemas.microsoft.com/office/word/2006/wordml" xmlns:wps="http://schemas.microsoft.com/office/word/2010/wordprocessingShape" mc:Ignorable="w14 w15 w16se w16cid w16 w16cex w16sdtdh wp14">
   <w:p>
     <w:pPr>
@@ -324,7 +474,7 @@
         <w:tab w:val="right" w:pos="9356"/>
       </w:tabs>
     </w:pPr>
-    <w:bookmarkStart w:id="5" w:name="release_date"/>
+    <w:bookmarkStart w:id="9" w:name="release_date"/>
     <w:r>
       <w:rPr>
         <w:lang w:val="en-GB"/>
@@ -343,7 +493,7 @@
       </w:rPr>
       <w:t>]</w:t>
     </w:r>
-    <w:bookmarkEnd w:id="5"/>
+    <w:bookmarkEnd w:id="9"/>
     <w:r>
       <w:rPr>
         <w:lang w:val="en-GB"/>
@@ -429,16 +579,6 @@
 
 <file path=word/header1.xml><?xml version="1.0" encoding="utf-8"?>
 <w:hdr xmlns:wpc="http://schemas.microsoft.com/office/word/2010/wordprocessingCanvas" xmlns:cx="http://schemas.microsoft.com/office/drawing/2014/chartex" xmlns:cx1="http://schemas.microsoft.com/office/drawing/2015/9/8/chartex" xmlns:cx2="http://schemas.microsoft.com/office/drawing/2015/10/21/chartex" xmlns:cx3="http://schemas.microsoft.com/office/drawing/2016/5/9/chartex" xmlns:cx4="http://schemas.microsoft.com/office/drawing/2016/5/10/chartex" xmlns:cx5="http://schemas.microsoft.com/office/drawing/2016/5/11/chartex" xmlns:cx6="http://schemas.microsoft.com/office/drawing/2016/5/12/chartex" xmlns:cx7="http://schemas.microsoft.com/office/drawing/2016/5/13/chartex" xmlns:cx8="http://schemas.microsoft.com/office/drawing/2016/5/14/chartex" xmlns:mc="http://schemas.openxmlformats.org/markup-compatibility/2006" xmlns:aink="http://schemas.microsoft.com/office/drawing/2016/ink" xmlns:am3d="http://schemas.microsoft.com/office/drawing/2017/model3d" xmlns:o="urn:schemas-microsoft-com:office:office" xmlns:oel="http://schemas.microsoft.com/office/2019/extlst" xmlns:r="http://schemas.openxmlformats.org/officeDocument/2006/relationships" xmlns:m="http://schemas.openxmlformats.org/officeDocument/2006/math" xmlns:v="urn:schemas-microsoft-com:vml" xmlns:wp14="http://schemas.microsoft.com/office/word/2010/wordprocessingDrawing" xmlns:wp="http://schemas.openxmlformats.org/drawingml/2006/wordprocessingDrawing" xmlns:w10="urn:schemas-microsoft-com:office:word" xmlns:w="http://schemas.openxmlformats.org/wordprocessingml/2006/main" xmlns:w14="http://schemas.microsoft.com/office/word/2010/wordml" xmlns:w15="http://schemas.microsoft.com/office/word/2012/wordml" xmlns:w16cex="http://schemas.microsoft.com/office/word/2018/wordml/cex" xmlns:w16cid="http://schemas.microsoft.com/office/word/2016/wordml/cid" xmlns:w16="http://schemas.microsoft.com/office/word/2018/wordml" xmlns:w16sdtdh="http://schemas.microsoft.com/office/word/2020/wordml/sdtdatahash" xmlns:w16se="http://schemas.microsoft.com/office/word/2015/wordml/symex" xmlns:wpg="http://schemas.microsoft.com/office/word/2010/wordprocessingGroup" xmlns:wpi="http://schemas.microsoft.com/office/word/2010/wordprocessingInk" xmlns:wne="http://schemas.microsoft.com/office/word/2006/wordml" xmlns:wps="http://schemas.microsoft.com/office/word/2010/wordprocessingShape" mc:Ignorable="w14 w15 w16se w16cid w16 w16cex w16sdtdh wp14">
-  <w:p>
-    <w:pPr>
-      <w:pStyle w:val="Header"/>
-    </w:pPr>
-  </w:p>
-</w:hdr>
-</file>
-
-<file path=word/header2.xml><?xml version="1.0" encoding="utf-8"?>
-<w:hdr xmlns:wpc="http://schemas.microsoft.com/office/word/2010/wordprocessingCanvas" xmlns:cx="http://schemas.microsoft.com/office/drawing/2014/chartex" xmlns:cx1="http://schemas.microsoft.com/office/drawing/2015/9/8/chartex" xmlns:cx2="http://schemas.microsoft.com/office/drawing/2015/10/21/chartex" xmlns:cx3="http://schemas.microsoft.com/office/drawing/2016/5/9/chartex" xmlns:cx4="http://schemas.microsoft.com/office/drawing/2016/5/10/chartex" xmlns:cx5="http://schemas.microsoft.com/office/drawing/2016/5/11/chartex" xmlns:cx6="http://schemas.microsoft.com/office/drawing/2016/5/12/chartex" xmlns:cx7="http://schemas.microsoft.com/office/drawing/2016/5/13/chartex" xmlns:cx8="http://schemas.microsoft.com/office/drawing/2016/5/14/chartex" xmlns:mc="http://schemas.openxmlformats.org/markup-compatibility/2006" xmlns:aink="http://schemas.microsoft.com/office/drawing/2016/ink" xmlns:am3d="http://schemas.microsoft.com/office/drawing/2017/model3d" xmlns:o="urn:schemas-microsoft-com:office:office" xmlns:oel="http://schemas.microsoft.com/office/2019/extlst" xmlns:r="http://schemas.openxmlformats.org/officeDocument/2006/relationships" xmlns:m="http://schemas.openxmlformats.org/officeDocument/2006/math" xmlns:v="urn:schemas-microsoft-com:vml" xmlns:wp14="http://schemas.microsoft.com/office/word/2010/wordprocessingDrawing" xmlns:wp="http://schemas.openxmlformats.org/drawingml/2006/wordprocessingDrawing" xmlns:w10="urn:schemas-microsoft-com:office:word" xmlns:w="http://schemas.openxmlformats.org/wordprocessingml/2006/main" xmlns:w14="http://schemas.microsoft.com/office/word/2010/wordml" xmlns:w15="http://schemas.microsoft.com/office/word/2012/wordml" xmlns:w16cex="http://schemas.microsoft.com/office/word/2018/wordml/cex" xmlns:w16cid="http://schemas.microsoft.com/office/word/2016/wordml/cid" xmlns:w16="http://schemas.microsoft.com/office/word/2018/wordml" xmlns:w16sdtdh="http://schemas.microsoft.com/office/word/2020/wordml/sdtdatahash" xmlns:w16se="http://schemas.microsoft.com/office/word/2015/wordml/symex" xmlns:wpg="http://schemas.microsoft.com/office/word/2010/wordprocessingGroup" xmlns:wpi="http://schemas.microsoft.com/office/word/2010/wordprocessingInk" xmlns:wne="http://schemas.microsoft.com/office/word/2006/wordml" xmlns:wps="http://schemas.microsoft.com/office/word/2010/wordprocessingShape" mc:Ignorable="w14 w15 w16se w16cid w16 w16cex w16sdtdh wp14">
   <w:tbl>
     <w:tblPr>
       <w:tblW w:w="0" w:type="auto"/>
@@ -500,7 +640,7 @@
 </w:hdr>
 </file>
 
-<file path=word/header3.xml><?xml version="1.0" encoding="utf-8"?>
+<file path=word/header2.xml><?xml version="1.0" encoding="utf-8"?>
 <w:hdr xmlns:wpc="http://schemas.microsoft.com/office/word/2010/wordprocessingCanvas" xmlns:cx="http://schemas.microsoft.com/office/drawing/2014/chartex" xmlns:cx1="http://schemas.microsoft.com/office/drawing/2015/9/8/chartex" xmlns:cx2="http://schemas.microsoft.com/office/drawing/2015/10/21/chartex" xmlns:cx3="http://schemas.microsoft.com/office/drawing/2016/5/9/chartex" xmlns:cx4="http://schemas.microsoft.com/office/drawing/2016/5/10/chartex" xmlns:cx5="http://schemas.microsoft.com/office/drawing/2016/5/11/chartex" xmlns:cx6="http://schemas.microsoft.com/office/drawing/2016/5/12/chartex" xmlns:cx7="http://schemas.microsoft.com/office/drawing/2016/5/13/chartex" xmlns:cx8="http://schemas.microsoft.com/office/drawing/2016/5/14/chartex" xmlns:mc="http://schemas.openxmlformats.org/markup-compatibility/2006" xmlns:aink="http://schemas.microsoft.com/office/drawing/2016/ink" xmlns:am3d="http://schemas.microsoft.com/office/drawing/2017/model3d" xmlns:o="urn:schemas-microsoft-com:office:office" xmlns:oel="http://schemas.microsoft.com/office/2019/extlst" xmlns:r="http://schemas.openxmlformats.org/officeDocument/2006/relationships" xmlns:m="http://schemas.openxmlformats.org/officeDocument/2006/math" xmlns:v="urn:schemas-microsoft-com:vml" xmlns:wp14="http://schemas.microsoft.com/office/word/2010/wordprocessingDrawing" xmlns:wp="http://schemas.openxmlformats.org/drawingml/2006/wordprocessingDrawing" xmlns:w10="urn:schemas-microsoft-com:office:word" xmlns:w="http://schemas.openxmlformats.org/wordprocessingml/2006/main" xmlns:w14="http://schemas.microsoft.com/office/word/2010/wordml" xmlns:w15="http://schemas.microsoft.com/office/word/2012/wordml" xmlns:w16cex="http://schemas.microsoft.com/office/word/2018/wordml/cex" xmlns:w16cid="http://schemas.microsoft.com/office/word/2016/wordml/cid" xmlns:w16="http://schemas.microsoft.com/office/word/2018/wordml" xmlns:w16sdtdh="http://schemas.microsoft.com/office/word/2020/wordml/sdtdatahash" xmlns:w16se="http://schemas.microsoft.com/office/word/2015/wordml/symex" xmlns:wpg="http://schemas.microsoft.com/office/word/2010/wordprocessingGroup" xmlns:wpi="http://schemas.microsoft.com/office/word/2010/wordprocessingInk" xmlns:wne="http://schemas.microsoft.com/office/word/2006/wordml" xmlns:wps="http://schemas.microsoft.com/office/word/2010/wordprocessingShape" mc:Ignorable="w14 w15 w16se w16cid w16 w16cex w16sdtdh wp14">
   <w:p>
     <w:pPr>
@@ -582,7 +722,7 @@
         <w:szCs w:val="22"/>
       </w:rPr>
     </w:pPr>
-    <w:bookmarkStart w:id="2" w:name="region_name"/>
+    <w:bookmarkStart w:id="6" w:name="region_name"/>
     <w:r>
       <w:t>[</w:t>
     </w:r>
@@ -592,7 +732,7 @@
     <w:r>
       <w:t>]</w:t>
     </w:r>
-    <w:bookmarkEnd w:id="2"/>
+    <w:bookmarkEnd w:id="6"/>
     <w:r>
       <w:tab/>
     </w:r>
@@ -602,7 +742,7 @@
     <w:r>
       <w:t xml:space="preserve">Advisory Report </w:t>
     </w:r>
-    <w:bookmarkStart w:id="3" w:name="report_year"/>
+    <w:bookmarkStart w:id="7" w:name="report_year"/>
     <w:r>
       <w:t>[</w:t>
     </w:r>
@@ -612,11 +752,11 @@
     <w:r>
       <w:t>]</w:t>
     </w:r>
-    <w:bookmarkEnd w:id="3"/>
+    <w:bookmarkEnd w:id="7"/>
     <w:r>
       <w:t>/</w:t>
     </w:r>
-    <w:bookmarkStart w:id="4" w:name="report_number"/>
+    <w:bookmarkStart w:id="8" w:name="report_number"/>
     <w:r>
       <w:t>[</w:t>
     </w:r>
@@ -628,7 +768,7 @@
     <w:r>
       <w:t>]</w:t>
     </w:r>
-    <w:bookmarkEnd w:id="4"/>
+    <w:bookmarkEnd w:id="8"/>
   </w:p>
   <w:p>
     <w:pPr>
@@ -4141,10 +4281,11 @@
     <w:link w:val="Heading2Char"/>
     <w:autoRedefine/>
     <w:qFormat/>
-    <w:rsid w:val="001E4A20"/>
+    <w:rsid w:val="00321329"/>
     <w:pPr>
       <w:keepNext/>
       <w:spacing w:before="240" w:after="120"/>
+      <w:jc w:val="center"/>
       <w:outlineLvl w:val="1"/>
     </w:pPr>
     <w:rPr>
@@ -4277,7 +4418,7 @@
     <w:name w:val="Heading 2 Char"/>
     <w:basedOn w:val="DefaultParagraphFont"/>
     <w:link w:val="Heading2"/>
-    <w:rsid w:val="001E4A20"/>
+    <w:rsid w:val="00321329"/>
     <w:rPr>
       <w:rFonts w:ascii="Arial" w:eastAsiaTheme="minorHAnsi" w:hAnsi="Arial"/>
       <w:b/>

</xml_diff>

<commit_message>
Make region name work in rest of fsar
</commit_message>
<xml_diff>
--- a/inst/csas-docx/fsar-first-page.docx
+++ b/inst/csas-docx/fsar-first-page.docx
@@ -210,8 +210,8 @@
                 <w:color w:val="4F81BD" w:themeColor="accent1"/>
               </w:rPr>
             </w:pPr>
-            <w:bookmarkStart w:id="1" w:name="_Hlk150249952"/>
-            <w:bookmarkStart w:id="2" w:name="context_paragraph"/>
+            <w:bookmarkStart w:id="1" w:name="context_paragraph"/>
+            <w:bookmarkStart w:id="2" w:name="_Hlk150249952"/>
             <w:r>
               <w:rPr>
                 <w:color w:val="4F81BD" w:themeColor="accent1"/>
@@ -230,9 +230,9 @@
               </w:rPr>
               <w:t>&gt;</w:t>
             </w:r>
-            <w:bookmarkEnd w:id="2"/>
+            <w:bookmarkEnd w:id="1"/>
           </w:p>
-          <w:bookmarkEnd w:id="1"/>
+          <w:bookmarkEnd w:id="2"/>
           <w:p>
             <w:pPr>
               <w:pStyle w:val="Context-text"/>
@@ -371,13 +371,6 @@
           <w:lang w:val="en-CA"/>
         </w:rPr>
       </w:pPr>
-      <w:bookmarkStart w:id="4" w:name="_Toc436400533"/>
-      <w:bookmarkStart w:id="5" w:name="_Toc338076125"/>
-      <w:r>
-        <w:br w:type="page"/>
-      </w:r>
-      <w:bookmarkEnd w:id="4"/>
-      <w:bookmarkEnd w:id="5"/>
     </w:p>
     <w:sectPr>
       <w:headerReference w:type="default" r:id="rId10"/>
@@ -474,7 +467,7 @@
         <w:tab w:val="right" w:pos="9356"/>
       </w:tabs>
     </w:pPr>
-    <w:bookmarkStart w:id="9" w:name="release_date"/>
+    <w:bookmarkStart w:id="7" w:name="release_date"/>
     <w:r>
       <w:rPr>
         <w:lang w:val="en-GB"/>
@@ -493,7 +486,7 @@
       </w:rPr>
       <w:t>]</w:t>
     </w:r>
-    <w:bookmarkEnd w:id="9"/>
+    <w:bookmarkEnd w:id="7"/>
     <w:r>
       <w:rPr>
         <w:lang w:val="en-GB"/>
@@ -722,7 +715,7 @@
         <w:szCs w:val="22"/>
       </w:rPr>
     </w:pPr>
-    <w:bookmarkStart w:id="6" w:name="region_name"/>
+    <w:bookmarkStart w:id="4" w:name="region_name"/>
     <w:r>
       <w:t>[</w:t>
     </w:r>
@@ -732,7 +725,7 @@
     <w:r>
       <w:t>]</w:t>
     </w:r>
-    <w:bookmarkEnd w:id="6"/>
+    <w:bookmarkEnd w:id="4"/>
     <w:r>
       <w:tab/>
     </w:r>
@@ -742,7 +735,7 @@
     <w:r>
       <w:t xml:space="preserve">Advisory Report </w:t>
     </w:r>
-    <w:bookmarkStart w:id="7" w:name="report_year"/>
+    <w:bookmarkStart w:id="5" w:name="report_year"/>
     <w:r>
       <w:t>[</w:t>
     </w:r>
@@ -752,11 +745,11 @@
     <w:r>
       <w:t>]</w:t>
     </w:r>
-    <w:bookmarkEnd w:id="7"/>
+    <w:bookmarkEnd w:id="5"/>
     <w:r>
       <w:t>/</w:t>
     </w:r>
-    <w:bookmarkStart w:id="8" w:name="report_number"/>
+    <w:bookmarkStart w:id="6" w:name="report_number"/>
     <w:r>
       <w:t>[</w:t>
     </w:r>
@@ -768,7 +761,7 @@
     <w:r>
       <w:t>]</w:t>
     </w:r>
-    <w:bookmarkEnd w:id="8"/>
+    <w:bookmarkEnd w:id="6"/>
   </w:p>
   <w:p>
     <w:pPr>

</xml_diff>

<commit_message>
Better solution to headers
</commit_message>
<xml_diff>
--- a/inst/csas-docx/fsar-first-page.docx
+++ b/inst/csas-docx/fsar-first-page.docx
@@ -372,11 +372,76 @@
         </w:rPr>
       </w:pPr>
     </w:p>
+    <w:p>
+      <w:pPr>
+        <w:rPr>
+          <w:sz w:val="24"/>
+          <w:szCs w:val="24"/>
+          <w:lang w:val="en-CA"/>
+        </w:rPr>
+      </w:pPr>
+    </w:p>
+    <w:p>
+      <w:pPr>
+        <w:rPr>
+          <w:sz w:val="24"/>
+          <w:szCs w:val="24"/>
+          <w:lang w:val="en-CA"/>
+        </w:rPr>
+      </w:pPr>
+    </w:p>
+    <w:p>
+      <w:pPr>
+        <w:rPr>
+          <w:sz w:val="24"/>
+          <w:szCs w:val="24"/>
+          <w:lang w:val="en-CA"/>
+        </w:rPr>
+      </w:pPr>
+    </w:p>
+    <w:p>
+      <w:pPr>
+        <w:rPr>
+          <w:sz w:val="24"/>
+          <w:szCs w:val="24"/>
+          <w:lang w:val="en-CA"/>
+        </w:rPr>
+      </w:pPr>
+    </w:p>
+    <w:p>
+      <w:pPr>
+        <w:rPr>
+          <w:sz w:val="24"/>
+          <w:szCs w:val="24"/>
+          <w:lang w:val="en-CA"/>
+        </w:rPr>
+      </w:pPr>
+    </w:p>
+    <w:p>
+      <w:pPr>
+        <w:rPr>
+          <w:sz w:val="24"/>
+          <w:szCs w:val="24"/>
+          <w:lang w:val="en-CA"/>
+        </w:rPr>
+      </w:pPr>
+    </w:p>
+    <w:p>
+      <w:pPr>
+        <w:rPr>
+          <w:sz w:val="24"/>
+          <w:szCs w:val="24"/>
+          <w:lang w:val="en-CA"/>
+        </w:rPr>
+      </w:pPr>
+    </w:p>
     <w:sectPr>
-      <w:headerReference w:type="default" r:id="rId10"/>
-      <w:footerReference w:type="default" r:id="rId11"/>
-      <w:headerReference w:type="first" r:id="rId12"/>
-      <w:footerReference w:type="first" r:id="rId13"/>
+      <w:headerReference w:type="even" r:id="rId10"/>
+      <w:headerReference w:type="default" r:id="rId11"/>
+      <w:footerReference w:type="even" r:id="rId12"/>
+      <w:footerReference w:type="default" r:id="rId13"/>
+      <w:headerReference w:type="first" r:id="rId14"/>
+      <w:footerReference w:type="first" r:id="rId15"/>
       <w:pgSz w:w="12240" w:h="15840" w:code="1"/>
       <w:pgMar w:top="1440" w:right="1440" w:bottom="1440" w:left="1440" w:header="862" w:footer="601" w:gutter="0"/>
       <w:cols w:space="360"/>
@@ -416,6 +481,16 @@
 <w:ftr xmlns:wpc="http://schemas.microsoft.com/office/word/2010/wordprocessingCanvas" xmlns:cx="http://schemas.microsoft.com/office/drawing/2014/chartex" xmlns:cx1="http://schemas.microsoft.com/office/drawing/2015/9/8/chartex" xmlns:cx2="http://schemas.microsoft.com/office/drawing/2015/10/21/chartex" xmlns:cx3="http://schemas.microsoft.com/office/drawing/2016/5/9/chartex" xmlns:cx4="http://schemas.microsoft.com/office/drawing/2016/5/10/chartex" xmlns:cx5="http://schemas.microsoft.com/office/drawing/2016/5/11/chartex" xmlns:cx6="http://schemas.microsoft.com/office/drawing/2016/5/12/chartex" xmlns:cx7="http://schemas.microsoft.com/office/drawing/2016/5/13/chartex" xmlns:cx8="http://schemas.microsoft.com/office/drawing/2016/5/14/chartex" xmlns:mc="http://schemas.openxmlformats.org/markup-compatibility/2006" xmlns:aink="http://schemas.microsoft.com/office/drawing/2016/ink" xmlns:am3d="http://schemas.microsoft.com/office/drawing/2017/model3d" xmlns:o="urn:schemas-microsoft-com:office:office" xmlns:oel="http://schemas.microsoft.com/office/2019/extlst" xmlns:r="http://schemas.openxmlformats.org/officeDocument/2006/relationships" xmlns:m="http://schemas.openxmlformats.org/officeDocument/2006/math" xmlns:v="urn:schemas-microsoft-com:vml" xmlns:wp14="http://schemas.microsoft.com/office/word/2010/wordprocessingDrawing" xmlns:wp="http://schemas.openxmlformats.org/drawingml/2006/wordprocessingDrawing" xmlns:w10="urn:schemas-microsoft-com:office:word" xmlns:w="http://schemas.openxmlformats.org/wordprocessingml/2006/main" xmlns:w14="http://schemas.microsoft.com/office/word/2010/wordml" xmlns:w15="http://schemas.microsoft.com/office/word/2012/wordml" xmlns:w16cex="http://schemas.microsoft.com/office/word/2018/wordml/cex" xmlns:w16cid="http://schemas.microsoft.com/office/word/2016/wordml/cid" xmlns:w16="http://schemas.microsoft.com/office/word/2018/wordml" xmlns:w16sdtdh="http://schemas.microsoft.com/office/word/2020/wordml/sdtdatahash" xmlns:w16se="http://schemas.microsoft.com/office/word/2015/wordml/symex" xmlns:wpg="http://schemas.microsoft.com/office/word/2010/wordprocessingGroup" xmlns:wpi="http://schemas.microsoft.com/office/word/2010/wordprocessingInk" xmlns:wne="http://schemas.microsoft.com/office/word/2006/wordml" xmlns:wps="http://schemas.microsoft.com/office/word/2010/wordprocessingShape" mc:Ignorable="w14 w15 w16se w16cid w16 w16cex w16sdtdh wp14">
   <w:p>
     <w:pPr>
+      <w:pStyle w:val="Footer"/>
+    </w:pPr>
+  </w:p>
+</w:ftr>
+</file>
+
+<file path=word/footer2.xml><?xml version="1.0" encoding="utf-8"?>
+<w:ftr xmlns:wpc="http://schemas.microsoft.com/office/word/2010/wordprocessingCanvas" xmlns:cx="http://schemas.microsoft.com/office/drawing/2014/chartex" xmlns:cx1="http://schemas.microsoft.com/office/drawing/2015/9/8/chartex" xmlns:cx2="http://schemas.microsoft.com/office/drawing/2015/10/21/chartex" xmlns:cx3="http://schemas.microsoft.com/office/drawing/2016/5/9/chartex" xmlns:cx4="http://schemas.microsoft.com/office/drawing/2016/5/10/chartex" xmlns:cx5="http://schemas.microsoft.com/office/drawing/2016/5/11/chartex" xmlns:cx6="http://schemas.microsoft.com/office/drawing/2016/5/12/chartex" xmlns:cx7="http://schemas.microsoft.com/office/drawing/2016/5/13/chartex" xmlns:cx8="http://schemas.microsoft.com/office/drawing/2016/5/14/chartex" xmlns:mc="http://schemas.openxmlformats.org/markup-compatibility/2006" xmlns:aink="http://schemas.microsoft.com/office/drawing/2016/ink" xmlns:am3d="http://schemas.microsoft.com/office/drawing/2017/model3d" xmlns:o="urn:schemas-microsoft-com:office:office" xmlns:oel="http://schemas.microsoft.com/office/2019/extlst" xmlns:r="http://schemas.openxmlformats.org/officeDocument/2006/relationships" xmlns:m="http://schemas.openxmlformats.org/officeDocument/2006/math" xmlns:v="urn:schemas-microsoft-com:vml" xmlns:wp14="http://schemas.microsoft.com/office/word/2010/wordprocessingDrawing" xmlns:wp="http://schemas.openxmlformats.org/drawingml/2006/wordprocessingDrawing" xmlns:w10="urn:schemas-microsoft-com:office:word" xmlns:w="http://schemas.openxmlformats.org/wordprocessingml/2006/main" xmlns:w14="http://schemas.microsoft.com/office/word/2010/wordml" xmlns:w15="http://schemas.microsoft.com/office/word/2012/wordml" xmlns:w16cex="http://schemas.microsoft.com/office/word/2018/wordml/cex" xmlns:w16cid="http://schemas.microsoft.com/office/word/2016/wordml/cid" xmlns:w16="http://schemas.microsoft.com/office/word/2018/wordml" xmlns:w16sdtdh="http://schemas.microsoft.com/office/word/2020/wordml/sdtdatahash" xmlns:w16se="http://schemas.microsoft.com/office/word/2015/wordml/symex" xmlns:wpg="http://schemas.microsoft.com/office/word/2010/wordprocessingGroup" xmlns:wpi="http://schemas.microsoft.com/office/word/2010/wordprocessingInk" xmlns:wne="http://schemas.microsoft.com/office/word/2006/wordml" xmlns:wps="http://schemas.microsoft.com/office/word/2010/wordprocessingShape" mc:Ignorable="w14 w15 w16se w16cid w16 w16cex w16sdtdh wp14">
+  <w:p>
+    <w:pPr>
       <w:pBdr>
         <w:top w:val="single" w:sz="6" w:space="1" w:color="auto"/>
       </w:pBdr>
@@ -456,7 +531,7 @@
 </w:ftr>
 </file>
 
-<file path=word/footer2.xml><?xml version="1.0" encoding="utf-8"?>
+<file path=word/footer3.xml><?xml version="1.0" encoding="utf-8"?>
 <w:ftr xmlns:wpc="http://schemas.microsoft.com/office/word/2010/wordprocessingCanvas" xmlns:cx="http://schemas.microsoft.com/office/drawing/2014/chartex" xmlns:cx1="http://schemas.microsoft.com/office/drawing/2015/9/8/chartex" xmlns:cx2="http://schemas.microsoft.com/office/drawing/2015/10/21/chartex" xmlns:cx3="http://schemas.microsoft.com/office/drawing/2016/5/9/chartex" xmlns:cx4="http://schemas.microsoft.com/office/drawing/2016/5/10/chartex" xmlns:cx5="http://schemas.microsoft.com/office/drawing/2016/5/11/chartex" xmlns:cx6="http://schemas.microsoft.com/office/drawing/2016/5/12/chartex" xmlns:cx7="http://schemas.microsoft.com/office/drawing/2016/5/13/chartex" xmlns:cx8="http://schemas.microsoft.com/office/drawing/2016/5/14/chartex" xmlns:mc="http://schemas.openxmlformats.org/markup-compatibility/2006" xmlns:aink="http://schemas.microsoft.com/office/drawing/2016/ink" xmlns:am3d="http://schemas.microsoft.com/office/drawing/2017/model3d" xmlns:o="urn:schemas-microsoft-com:office:office" xmlns:oel="http://schemas.microsoft.com/office/2019/extlst" xmlns:r="http://schemas.openxmlformats.org/officeDocument/2006/relationships" xmlns:m="http://schemas.openxmlformats.org/officeDocument/2006/math" xmlns:v="urn:schemas-microsoft-com:vml" xmlns:wp14="http://schemas.microsoft.com/office/word/2010/wordprocessingDrawing" xmlns:wp="http://schemas.openxmlformats.org/drawingml/2006/wordprocessingDrawing" xmlns:w10="urn:schemas-microsoft-com:office:word" xmlns:w="http://schemas.openxmlformats.org/wordprocessingml/2006/main" xmlns:w14="http://schemas.microsoft.com/office/word/2010/wordml" xmlns:w15="http://schemas.microsoft.com/office/word/2012/wordml" xmlns:w16cex="http://schemas.microsoft.com/office/word/2018/wordml/cex" xmlns:w16cid="http://schemas.microsoft.com/office/word/2016/wordml/cid" xmlns:w16="http://schemas.microsoft.com/office/word/2018/wordml" xmlns:w16sdtdh="http://schemas.microsoft.com/office/word/2020/wordml/sdtdatahash" xmlns:w16se="http://schemas.microsoft.com/office/word/2015/wordml/symex" xmlns:wpg="http://schemas.microsoft.com/office/word/2010/wordprocessingGroup" xmlns:wpi="http://schemas.microsoft.com/office/word/2010/wordprocessingInk" xmlns:wne="http://schemas.microsoft.com/office/word/2006/wordml" xmlns:wps="http://schemas.microsoft.com/office/word/2010/wordprocessingShape" mc:Ignorable="w14 w15 w16se w16cid w16 w16cex w16sdtdh wp14">
   <w:p>
     <w:pPr>
@@ -467,7 +542,7 @@
         <w:tab w:val="right" w:pos="9356"/>
       </w:tabs>
     </w:pPr>
-    <w:bookmarkStart w:id="7" w:name="release_date"/>
+    <w:bookmarkStart w:id="9" w:name="release_date"/>
     <w:r>
       <w:rPr>
         <w:lang w:val="en-GB"/>
@@ -486,7 +561,7 @@
       </w:rPr>
       <w:t>]</w:t>
     </w:r>
-    <w:bookmarkEnd w:id="7"/>
+    <w:bookmarkEnd w:id="9"/>
     <w:r>
       <w:rPr>
         <w:lang w:val="en-GB"/>
@@ -572,6 +647,16 @@
 
 <file path=word/header1.xml><?xml version="1.0" encoding="utf-8"?>
 <w:hdr xmlns:wpc="http://schemas.microsoft.com/office/word/2010/wordprocessingCanvas" xmlns:cx="http://schemas.microsoft.com/office/drawing/2014/chartex" xmlns:cx1="http://schemas.microsoft.com/office/drawing/2015/9/8/chartex" xmlns:cx2="http://schemas.microsoft.com/office/drawing/2015/10/21/chartex" xmlns:cx3="http://schemas.microsoft.com/office/drawing/2016/5/9/chartex" xmlns:cx4="http://schemas.microsoft.com/office/drawing/2016/5/10/chartex" xmlns:cx5="http://schemas.microsoft.com/office/drawing/2016/5/11/chartex" xmlns:cx6="http://schemas.microsoft.com/office/drawing/2016/5/12/chartex" xmlns:cx7="http://schemas.microsoft.com/office/drawing/2016/5/13/chartex" xmlns:cx8="http://schemas.microsoft.com/office/drawing/2016/5/14/chartex" xmlns:mc="http://schemas.openxmlformats.org/markup-compatibility/2006" xmlns:aink="http://schemas.microsoft.com/office/drawing/2016/ink" xmlns:am3d="http://schemas.microsoft.com/office/drawing/2017/model3d" xmlns:o="urn:schemas-microsoft-com:office:office" xmlns:oel="http://schemas.microsoft.com/office/2019/extlst" xmlns:r="http://schemas.openxmlformats.org/officeDocument/2006/relationships" xmlns:m="http://schemas.openxmlformats.org/officeDocument/2006/math" xmlns:v="urn:schemas-microsoft-com:vml" xmlns:wp14="http://schemas.microsoft.com/office/word/2010/wordprocessingDrawing" xmlns:wp="http://schemas.openxmlformats.org/drawingml/2006/wordprocessingDrawing" xmlns:w10="urn:schemas-microsoft-com:office:word" xmlns:w="http://schemas.openxmlformats.org/wordprocessingml/2006/main" xmlns:w14="http://schemas.microsoft.com/office/word/2010/wordml" xmlns:w15="http://schemas.microsoft.com/office/word/2012/wordml" xmlns:w16cex="http://schemas.microsoft.com/office/word/2018/wordml/cex" xmlns:w16cid="http://schemas.microsoft.com/office/word/2016/wordml/cid" xmlns:w16="http://schemas.microsoft.com/office/word/2018/wordml" xmlns:w16sdtdh="http://schemas.microsoft.com/office/word/2020/wordml/sdtdatahash" xmlns:w16se="http://schemas.microsoft.com/office/word/2015/wordml/symex" xmlns:wpg="http://schemas.microsoft.com/office/word/2010/wordprocessingGroup" xmlns:wpi="http://schemas.microsoft.com/office/word/2010/wordprocessingInk" xmlns:wne="http://schemas.microsoft.com/office/word/2006/wordml" xmlns:wps="http://schemas.microsoft.com/office/word/2010/wordprocessingShape" mc:Ignorable="w14 w15 w16se w16cid w16 w16cex w16sdtdh wp14">
+  <w:p>
+    <w:pPr>
+      <w:pStyle w:val="Header"/>
+    </w:pPr>
+  </w:p>
+</w:hdr>
+</file>
+
+<file path=word/header2.xml><?xml version="1.0" encoding="utf-8"?>
+<w:hdr xmlns:wpc="http://schemas.microsoft.com/office/word/2010/wordprocessingCanvas" xmlns:cx="http://schemas.microsoft.com/office/drawing/2014/chartex" xmlns:cx1="http://schemas.microsoft.com/office/drawing/2015/9/8/chartex" xmlns:cx2="http://schemas.microsoft.com/office/drawing/2015/10/21/chartex" xmlns:cx3="http://schemas.microsoft.com/office/drawing/2016/5/9/chartex" xmlns:cx4="http://schemas.microsoft.com/office/drawing/2016/5/10/chartex" xmlns:cx5="http://schemas.microsoft.com/office/drawing/2016/5/11/chartex" xmlns:cx6="http://schemas.microsoft.com/office/drawing/2016/5/12/chartex" xmlns:cx7="http://schemas.microsoft.com/office/drawing/2016/5/13/chartex" xmlns:cx8="http://schemas.microsoft.com/office/drawing/2016/5/14/chartex" xmlns:mc="http://schemas.openxmlformats.org/markup-compatibility/2006" xmlns:aink="http://schemas.microsoft.com/office/drawing/2016/ink" xmlns:am3d="http://schemas.microsoft.com/office/drawing/2017/model3d" xmlns:o="urn:schemas-microsoft-com:office:office" xmlns:oel="http://schemas.microsoft.com/office/2019/extlst" xmlns:r="http://schemas.openxmlformats.org/officeDocument/2006/relationships" xmlns:m="http://schemas.openxmlformats.org/officeDocument/2006/math" xmlns:v="urn:schemas-microsoft-com:vml" xmlns:wp14="http://schemas.microsoft.com/office/word/2010/wordprocessingDrawing" xmlns:wp="http://schemas.openxmlformats.org/drawingml/2006/wordprocessingDrawing" xmlns:w10="urn:schemas-microsoft-com:office:word" xmlns:w="http://schemas.openxmlformats.org/wordprocessingml/2006/main" xmlns:w14="http://schemas.microsoft.com/office/word/2010/wordml" xmlns:w15="http://schemas.microsoft.com/office/word/2012/wordml" xmlns:w16cex="http://schemas.microsoft.com/office/word/2018/wordml/cex" xmlns:w16cid="http://schemas.microsoft.com/office/word/2016/wordml/cid" xmlns:w16="http://schemas.microsoft.com/office/word/2018/wordml" xmlns:w16sdtdh="http://schemas.microsoft.com/office/word/2020/wordml/sdtdatahash" xmlns:w16se="http://schemas.microsoft.com/office/word/2015/wordml/symex" xmlns:wpg="http://schemas.microsoft.com/office/word/2010/wordprocessingGroup" xmlns:wpi="http://schemas.microsoft.com/office/word/2010/wordprocessingInk" xmlns:wne="http://schemas.microsoft.com/office/word/2006/wordml" xmlns:wps="http://schemas.microsoft.com/office/word/2010/wordprocessingShape" mc:Ignorable="w14 w15 w16se w16cid w16 w16cex w16sdtdh wp14">
   <w:tbl>
     <w:tblPr>
       <w:tblW w:w="0" w:type="auto"/>
@@ -581,8 +666,8 @@
       <w:tblLook w:val="04A0" w:firstRow="1" w:lastRow="0" w:firstColumn="1" w:lastColumn="0" w:noHBand="0" w:noVBand="1"/>
     </w:tblPr>
     <w:tblGrid>
-      <w:gridCol w:w="4677"/>
-      <w:gridCol w:w="4683"/>
+      <w:gridCol w:w="4685"/>
+      <w:gridCol w:w="4675"/>
     </w:tblGrid>
     <w:tr>
       <w:tc>
@@ -594,9 +679,17 @@
           <w:pPr>
             <w:pStyle w:val="PageHeaderRegionsNameofthereport"/>
           </w:pPr>
+          <w:bookmarkStart w:id="4" w:name="region_name_rest"/>
+          <w:r>
+            <w:t>[</w:t>
+          </w:r>
           <w:r>
             <w:t>Name of Region</w:t>
           </w:r>
+          <w:r>
+            <w:t xml:space="preserve"> subsequent pages]</w:t>
+          </w:r>
+          <w:bookmarkEnd w:id="4"/>
         </w:p>
       </w:tc>
       <w:tc>
@@ -609,12 +702,20 @@
             <w:pStyle w:val="PageHeaderRegionsNameofthereport"/>
             <w:jc w:val="right"/>
           </w:pPr>
+          <w:bookmarkStart w:id="5" w:name="report_name_rest"/>
+          <w:r>
+            <w:t>[</w:t>
+          </w:r>
           <w:r>
             <w:t>Name of Scie</w:t>
           </w:r>
           <w:r>
             <w:t>nce Advisory Report</w:t>
           </w:r>
+          <w:r>
+            <w:t>]</w:t>
+          </w:r>
+          <w:bookmarkEnd w:id="5"/>
         </w:p>
       </w:tc>
     </w:tr>
@@ -633,7 +734,7 @@
 </w:hdr>
 </file>
 
-<file path=word/header2.xml><?xml version="1.0" encoding="utf-8"?>
+<file path=word/header3.xml><?xml version="1.0" encoding="utf-8"?>
 <w:hdr xmlns:wpc="http://schemas.microsoft.com/office/word/2010/wordprocessingCanvas" xmlns:cx="http://schemas.microsoft.com/office/drawing/2014/chartex" xmlns:cx1="http://schemas.microsoft.com/office/drawing/2015/9/8/chartex" xmlns:cx2="http://schemas.microsoft.com/office/drawing/2015/10/21/chartex" xmlns:cx3="http://schemas.microsoft.com/office/drawing/2016/5/9/chartex" xmlns:cx4="http://schemas.microsoft.com/office/drawing/2016/5/10/chartex" xmlns:cx5="http://schemas.microsoft.com/office/drawing/2016/5/11/chartex" xmlns:cx6="http://schemas.microsoft.com/office/drawing/2016/5/12/chartex" xmlns:cx7="http://schemas.microsoft.com/office/drawing/2016/5/13/chartex" xmlns:cx8="http://schemas.microsoft.com/office/drawing/2016/5/14/chartex" xmlns:mc="http://schemas.openxmlformats.org/markup-compatibility/2006" xmlns:aink="http://schemas.microsoft.com/office/drawing/2016/ink" xmlns:am3d="http://schemas.microsoft.com/office/drawing/2017/model3d" xmlns:o="urn:schemas-microsoft-com:office:office" xmlns:oel="http://schemas.microsoft.com/office/2019/extlst" xmlns:r="http://schemas.openxmlformats.org/officeDocument/2006/relationships" xmlns:m="http://schemas.openxmlformats.org/officeDocument/2006/math" xmlns:v="urn:schemas-microsoft-com:vml" xmlns:wp14="http://schemas.microsoft.com/office/word/2010/wordprocessingDrawing" xmlns:wp="http://schemas.openxmlformats.org/drawingml/2006/wordprocessingDrawing" xmlns:w10="urn:schemas-microsoft-com:office:word" xmlns:w="http://schemas.openxmlformats.org/wordprocessingml/2006/main" xmlns:w14="http://schemas.microsoft.com/office/word/2010/wordml" xmlns:w15="http://schemas.microsoft.com/office/word/2012/wordml" xmlns:w16cex="http://schemas.microsoft.com/office/word/2018/wordml/cex" xmlns:w16cid="http://schemas.microsoft.com/office/word/2016/wordml/cid" xmlns:w16="http://schemas.microsoft.com/office/word/2018/wordml" xmlns:w16sdtdh="http://schemas.microsoft.com/office/word/2020/wordml/sdtdatahash" xmlns:w16se="http://schemas.microsoft.com/office/word/2015/wordml/symex" xmlns:wpg="http://schemas.microsoft.com/office/word/2010/wordprocessingGroup" xmlns:wpi="http://schemas.microsoft.com/office/word/2010/wordprocessingInk" xmlns:wne="http://schemas.microsoft.com/office/word/2006/wordml" xmlns:wps="http://schemas.microsoft.com/office/word/2010/wordprocessingShape" mc:Ignorable="w14 w15 w16se w16cid w16 w16cex w16sdtdh wp14">
   <w:p>
     <w:pPr>
@@ -715,7 +816,7 @@
         <w:szCs w:val="22"/>
       </w:rPr>
     </w:pPr>
-    <w:bookmarkStart w:id="4" w:name="region_name"/>
+    <w:bookmarkStart w:id="6" w:name="region_name"/>
     <w:r>
       <w:t>[</w:t>
     </w:r>
@@ -725,7 +826,7 @@
     <w:r>
       <w:t>]</w:t>
     </w:r>
-    <w:bookmarkEnd w:id="4"/>
+    <w:bookmarkEnd w:id="6"/>
     <w:r>
       <w:tab/>
     </w:r>
@@ -735,7 +836,7 @@
     <w:r>
       <w:t xml:space="preserve">Advisory Report </w:t>
     </w:r>
-    <w:bookmarkStart w:id="5" w:name="report_year"/>
+    <w:bookmarkStart w:id="7" w:name="report_year"/>
     <w:r>
       <w:t>[</w:t>
     </w:r>
@@ -745,11 +846,11 @@
     <w:r>
       <w:t>]</w:t>
     </w:r>
-    <w:bookmarkEnd w:id="5"/>
+    <w:bookmarkEnd w:id="7"/>
     <w:r>
       <w:t>/</w:t>
     </w:r>
-    <w:bookmarkStart w:id="6" w:name="report_number"/>
+    <w:bookmarkStart w:id="8" w:name="report_number"/>
     <w:r>
       <w:t>[</w:t>
     </w:r>
@@ -761,7 +862,7 @@
     <w:r>
       <w:t>]</w:t>
     </w:r>
-    <w:bookmarkEnd w:id="6"/>
+    <w:bookmarkEnd w:id="8"/>
   </w:p>
   <w:p>
     <w:pPr>

</xml_diff>

<commit_message>
modify first page of FSAR so that the context section renders without the guideline notes
</commit_message>
<xml_diff>
--- a/inst/csas-docx/fsar-first-page.docx
+++ b/inst/csas-docx/fsar-first-page.docx
@@ -6,9 +6,6 @@
       <w:pPr>
         <w:pStyle w:val="Heading1"/>
       </w:pPr>
-      <w:r>
-        <w:t>&lt;&lt;</w:t>
-      </w:r>
       <w:bookmarkStart w:id="0" w:name="report_title"/>
       <w:r>
         <w:t>PUBLICATION TITLE</w:t>
@@ -16,9 +13,6 @@
       <w:bookmarkEnd w:id="0"/>
       <w:r>
         <w:t xml:space="preserve"> </w:t>
-      </w:r>
-      <w:r>
-        <w:t>&gt;&gt;</w:t>
       </w:r>
     </w:p>
     <w:p>
@@ -196,20 +190,6 @@
                 <w:color w:val="4F81BD" w:themeColor="accent1"/>
               </w:rPr>
             </w:pPr>
-            <w:r>
-              <w:rPr>
-                <w:color w:val="4F81BD" w:themeColor="accent1"/>
-              </w:rPr>
-              <w:t>[Mandatory. Less than 150 words]</w:t>
-            </w:r>
-          </w:p>
-          <w:p>
-            <w:pPr>
-              <w:pStyle w:val="Context-text"/>
-              <w:rPr>
-                <w:color w:val="4F81BD" w:themeColor="accent1"/>
-              </w:rPr>
-            </w:pPr>
             <w:bookmarkStart w:id="1" w:name="context_paragraph"/>
             <w:bookmarkStart w:id="2" w:name="_Hlk150249952"/>
             <w:r>
@@ -854,11 +834,9 @@
     <w:r>
       <w:t>[</w:t>
     </w:r>
-    <w:proofErr w:type="spellStart"/>
     <w:r>
       <w:t>nnn</w:t>
     </w:r>
-    <w:proofErr w:type="spellEnd"/>
     <w:r>
       <w:t>]</w:t>
     </w:r>

</xml_diff>

<commit_message>
add new YAML entry for a short FSAR/FSRR title, and appropriate bookmarks for replacing in Word files
</commit_message>
<xml_diff>
--- a/inst/csas-docx/fsar-first-page.docx
+++ b/inst/csas-docx/fsar-first-page.docx
@@ -14,6 +14,8 @@
       <w:r>
         <w:t xml:space="preserve"> </w:t>
       </w:r>
+      <w:bookmarkStart w:id="1" w:name="report_year"/>
+      <w:bookmarkEnd w:id="1"/>
     </w:p>
     <w:p>
       <w:pPr>
@@ -190,8 +192,8 @@
                 <w:color w:val="4F81BD" w:themeColor="accent1"/>
               </w:rPr>
             </w:pPr>
-            <w:bookmarkStart w:id="1" w:name="context_paragraph"/>
-            <w:bookmarkStart w:id="2" w:name="_Hlk150249952"/>
+            <w:bookmarkStart w:id="2" w:name="context_paragraph"/>
+            <w:bookmarkStart w:id="3" w:name="_Hlk150249952"/>
             <w:r>
               <w:rPr>
                 <w:color w:val="4F81BD" w:themeColor="accent1"/>
@@ -210,9 +212,9 @@
               </w:rPr>
               <w:t>&gt;</w:t>
             </w:r>
-            <w:bookmarkEnd w:id="1"/>
+            <w:bookmarkEnd w:id="2"/>
           </w:p>
-          <w:bookmarkEnd w:id="2"/>
+          <w:bookmarkEnd w:id="3"/>
           <w:p>
             <w:pPr>
               <w:pStyle w:val="Context-text"/>
@@ -269,7 +271,7 @@
             <w:r>
               <w:t xml:space="preserve">This Science Advisory Report is from the </w:t>
             </w:r>
-            <w:bookmarkStart w:id="3" w:name="meeting_date_and_title"/>
+            <w:bookmarkStart w:id="4" w:name="meeting_date_and_title"/>
             <w:r>
               <w:rPr>
                 <w:color w:val="4F81BD" w:themeColor="accent1"/>
@@ -288,7 +290,7 @@
               </w:rPr>
               <w:t>&gt;&gt;</w:t>
             </w:r>
-            <w:bookmarkEnd w:id="3"/>
+            <w:bookmarkEnd w:id="4"/>
             <w:r>
               <w:rPr>
                 <w:color w:val="4F81BD" w:themeColor="accent1"/>
@@ -659,7 +661,7 @@
           <w:pPr>
             <w:pStyle w:val="PageHeaderRegionsNameofthereport"/>
           </w:pPr>
-          <w:bookmarkStart w:id="4" w:name="region_name_rest"/>
+          <w:bookmarkStart w:id="5" w:name="region_name_rest"/>
           <w:r>
             <w:t>[</w:t>
           </w:r>
@@ -669,7 +671,7 @@
           <w:r>
             <w:t xml:space="preserve"> subsequent pages]</w:t>
           </w:r>
-          <w:bookmarkEnd w:id="4"/>
+          <w:bookmarkEnd w:id="5"/>
         </w:p>
       </w:tc>
       <w:tc>
@@ -682,7 +684,7 @@
             <w:pStyle w:val="PageHeaderRegionsNameofthereport"/>
             <w:jc w:val="right"/>
           </w:pPr>
-          <w:bookmarkStart w:id="5" w:name="report_name_rest"/>
+          <w:bookmarkStart w:id="6" w:name="report_name_rest"/>
           <w:r>
             <w:t>[</w:t>
           </w:r>
@@ -695,7 +697,7 @@
           <w:r>
             <w:t>]</w:t>
           </w:r>
-          <w:bookmarkEnd w:id="5"/>
+          <w:bookmarkEnd w:id="6"/>
         </w:p>
       </w:tc>
     </w:tr>
@@ -796,7 +798,7 @@
         <w:szCs w:val="22"/>
       </w:rPr>
     </w:pPr>
-    <w:bookmarkStart w:id="6" w:name="region_name"/>
+    <w:bookmarkStart w:id="7" w:name="region_name"/>
     <w:r>
       <w:t>[</w:t>
     </w:r>
@@ -806,7 +808,7 @@
     <w:r>
       <w:t>]</w:t>
     </w:r>
-    <w:bookmarkEnd w:id="6"/>
+    <w:bookmarkEnd w:id="7"/>
     <w:r>
       <w:tab/>
     </w:r>
@@ -816,7 +818,6 @@
     <w:r>
       <w:t xml:space="preserve">Advisory Report </w:t>
     </w:r>
-    <w:bookmarkStart w:id="7" w:name="report_year"/>
     <w:r>
       <w:t>[</w:t>
     </w:r>
@@ -826,7 +827,6 @@
     <w:r>
       <w:t>]</w:t>
     </w:r>
-    <w:bookmarkEnd w:id="7"/>
     <w:r>
       <w:t>/</w:t>
     </w:r>
@@ -834,9 +834,11 @@
     <w:r>
       <w:t>[</w:t>
     </w:r>
+    <w:proofErr w:type="spellStart"/>
     <w:r>
       <w:t>nnn</w:t>
     </w:r>
+    <w:proofErr w:type="spellEnd"/>
     <w:r>
       <w:t>]</w:t>
     </w:r>

</xml_diff>

<commit_message>
remove phone number from FSAR, add bookmark for report year in FSAR, update plot-timeseries.R help
</commit_message>
<xml_diff>
--- a/inst/csas-docx/fsar-first-page.docx
+++ b/inst/csas-docx/fsar-first-page.docx
@@ -14,8 +14,6 @@
       <w:r>
         <w:t xml:space="preserve"> </w:t>
       </w:r>
-      <w:bookmarkStart w:id="1" w:name="report_year"/>
-      <w:bookmarkEnd w:id="1"/>
     </w:p>
     <w:p>
       <w:pPr>
@@ -192,8 +190,8 @@
                 <w:color w:val="4F81BD" w:themeColor="accent1"/>
               </w:rPr>
             </w:pPr>
-            <w:bookmarkStart w:id="2" w:name="context_paragraph"/>
-            <w:bookmarkStart w:id="3" w:name="_Hlk150249952"/>
+            <w:bookmarkStart w:id="1" w:name="context_paragraph"/>
+            <w:bookmarkStart w:id="2" w:name="_Hlk150249952"/>
             <w:r>
               <w:rPr>
                 <w:color w:val="4F81BD" w:themeColor="accent1"/>
@@ -212,9 +210,9 @@
               </w:rPr>
               <w:t>&gt;</w:t>
             </w:r>
-            <w:bookmarkEnd w:id="2"/>
+            <w:bookmarkEnd w:id="1"/>
           </w:p>
-          <w:bookmarkEnd w:id="3"/>
+          <w:bookmarkEnd w:id="2"/>
           <w:p>
             <w:pPr>
               <w:pStyle w:val="Context-text"/>
@@ -269,9 +267,12 @@
               <w:pStyle w:val="Context-text"/>
             </w:pPr>
             <w:r>
-              <w:t xml:space="preserve">This Science Advisory Report is from the </w:t>
+              <w:t>This Science Advisory Report is from the</w:t>
             </w:r>
-            <w:bookmarkStart w:id="4" w:name="meeting_date_and_title"/>
+            <w:r>
+              <w:t xml:space="preserve"> </w:t>
+            </w:r>
+            <w:bookmarkStart w:id="3" w:name="meeting_date_and_title"/>
             <w:r>
               <w:rPr>
                 <w:color w:val="4F81BD" w:themeColor="accent1"/>
@@ -290,7 +291,16 @@
               </w:rPr>
               <w:t>&gt;&gt;</w:t>
             </w:r>
-            <w:bookmarkEnd w:id="4"/>
+            <w:bookmarkEnd w:id="3"/>
+            <w:r>
+              <w:rPr>
+                <w:color w:val="4F81BD" w:themeColor="accent1"/>
+              </w:rPr>
+              <w:t xml:space="preserve"> </w:t>
+            </w:r>
+            <w:r>
+              <w:t>regional peer-review</w:t>
+            </w:r>
             <w:r>
               <w:rPr>
                 <w:color w:val="4F81BD" w:themeColor="accent1"/>
@@ -418,12 +428,10 @@
       </w:pPr>
     </w:p>
     <w:sectPr>
-      <w:headerReference w:type="even" r:id="rId10"/>
-      <w:headerReference w:type="default" r:id="rId11"/>
-      <w:footerReference w:type="even" r:id="rId12"/>
-      <w:footerReference w:type="default" r:id="rId13"/>
-      <w:headerReference w:type="first" r:id="rId14"/>
-      <w:footerReference w:type="first" r:id="rId15"/>
+      <w:headerReference w:type="default" r:id="rId10"/>
+      <w:footerReference w:type="default" r:id="rId11"/>
+      <w:headerReference w:type="first" r:id="rId12"/>
+      <w:footerReference w:type="first" r:id="rId13"/>
       <w:pgSz w:w="12240" w:h="15840" w:code="1"/>
       <w:pgMar w:top="1440" w:right="1440" w:bottom="1440" w:left="1440" w:header="862" w:footer="601" w:gutter="0"/>
       <w:cols w:space="360"/>
@@ -463,16 +471,6 @@
 <w:ftr xmlns:wpc="http://schemas.microsoft.com/office/word/2010/wordprocessingCanvas" xmlns:cx="http://schemas.microsoft.com/office/drawing/2014/chartex" xmlns:cx1="http://schemas.microsoft.com/office/drawing/2015/9/8/chartex" xmlns:cx2="http://schemas.microsoft.com/office/drawing/2015/10/21/chartex" xmlns:cx3="http://schemas.microsoft.com/office/drawing/2016/5/9/chartex" xmlns:cx4="http://schemas.microsoft.com/office/drawing/2016/5/10/chartex" xmlns:cx5="http://schemas.microsoft.com/office/drawing/2016/5/11/chartex" xmlns:cx6="http://schemas.microsoft.com/office/drawing/2016/5/12/chartex" xmlns:cx7="http://schemas.microsoft.com/office/drawing/2016/5/13/chartex" xmlns:cx8="http://schemas.microsoft.com/office/drawing/2016/5/14/chartex" xmlns:mc="http://schemas.openxmlformats.org/markup-compatibility/2006" xmlns:aink="http://schemas.microsoft.com/office/drawing/2016/ink" xmlns:am3d="http://schemas.microsoft.com/office/drawing/2017/model3d" xmlns:o="urn:schemas-microsoft-com:office:office" xmlns:oel="http://schemas.microsoft.com/office/2019/extlst" xmlns:r="http://schemas.openxmlformats.org/officeDocument/2006/relationships" xmlns:m="http://schemas.openxmlformats.org/officeDocument/2006/math" xmlns:v="urn:schemas-microsoft-com:vml" xmlns:wp14="http://schemas.microsoft.com/office/word/2010/wordprocessingDrawing" xmlns:wp="http://schemas.openxmlformats.org/drawingml/2006/wordprocessingDrawing" xmlns:w10="urn:schemas-microsoft-com:office:word" xmlns:w="http://schemas.openxmlformats.org/wordprocessingml/2006/main" xmlns:w14="http://schemas.microsoft.com/office/word/2010/wordml" xmlns:w15="http://schemas.microsoft.com/office/word/2012/wordml" xmlns:w16cex="http://schemas.microsoft.com/office/word/2018/wordml/cex" xmlns:w16cid="http://schemas.microsoft.com/office/word/2016/wordml/cid" xmlns:w16="http://schemas.microsoft.com/office/word/2018/wordml" xmlns:w16sdtdh="http://schemas.microsoft.com/office/word/2020/wordml/sdtdatahash" xmlns:w16se="http://schemas.microsoft.com/office/word/2015/wordml/symex" xmlns:wpg="http://schemas.microsoft.com/office/word/2010/wordprocessingGroup" xmlns:wpi="http://schemas.microsoft.com/office/word/2010/wordprocessingInk" xmlns:wne="http://schemas.microsoft.com/office/word/2006/wordml" xmlns:wps="http://schemas.microsoft.com/office/word/2010/wordprocessingShape" mc:Ignorable="w14 w15 w16se w16cid w16 w16cex w16sdtdh wp14">
   <w:p>
     <w:pPr>
-      <w:pStyle w:val="Footer"/>
-    </w:pPr>
-  </w:p>
-</w:ftr>
-</file>
-
-<file path=word/footer2.xml><?xml version="1.0" encoding="utf-8"?>
-<w:ftr xmlns:wpc="http://schemas.microsoft.com/office/word/2010/wordprocessingCanvas" xmlns:cx="http://schemas.microsoft.com/office/drawing/2014/chartex" xmlns:cx1="http://schemas.microsoft.com/office/drawing/2015/9/8/chartex" xmlns:cx2="http://schemas.microsoft.com/office/drawing/2015/10/21/chartex" xmlns:cx3="http://schemas.microsoft.com/office/drawing/2016/5/9/chartex" xmlns:cx4="http://schemas.microsoft.com/office/drawing/2016/5/10/chartex" xmlns:cx5="http://schemas.microsoft.com/office/drawing/2016/5/11/chartex" xmlns:cx6="http://schemas.microsoft.com/office/drawing/2016/5/12/chartex" xmlns:cx7="http://schemas.microsoft.com/office/drawing/2016/5/13/chartex" xmlns:cx8="http://schemas.microsoft.com/office/drawing/2016/5/14/chartex" xmlns:mc="http://schemas.openxmlformats.org/markup-compatibility/2006" xmlns:aink="http://schemas.microsoft.com/office/drawing/2016/ink" xmlns:am3d="http://schemas.microsoft.com/office/drawing/2017/model3d" xmlns:o="urn:schemas-microsoft-com:office:office" xmlns:oel="http://schemas.microsoft.com/office/2019/extlst" xmlns:r="http://schemas.openxmlformats.org/officeDocument/2006/relationships" xmlns:m="http://schemas.openxmlformats.org/officeDocument/2006/math" xmlns:v="urn:schemas-microsoft-com:vml" xmlns:wp14="http://schemas.microsoft.com/office/word/2010/wordprocessingDrawing" xmlns:wp="http://schemas.openxmlformats.org/drawingml/2006/wordprocessingDrawing" xmlns:w10="urn:schemas-microsoft-com:office:word" xmlns:w="http://schemas.openxmlformats.org/wordprocessingml/2006/main" xmlns:w14="http://schemas.microsoft.com/office/word/2010/wordml" xmlns:w15="http://schemas.microsoft.com/office/word/2012/wordml" xmlns:w16cex="http://schemas.microsoft.com/office/word/2018/wordml/cex" xmlns:w16cid="http://schemas.microsoft.com/office/word/2016/wordml/cid" xmlns:w16="http://schemas.microsoft.com/office/word/2018/wordml" xmlns:w16sdtdh="http://schemas.microsoft.com/office/word/2020/wordml/sdtdatahash" xmlns:w16se="http://schemas.microsoft.com/office/word/2015/wordml/symex" xmlns:wpg="http://schemas.microsoft.com/office/word/2010/wordprocessingGroup" xmlns:wpi="http://schemas.microsoft.com/office/word/2010/wordprocessingInk" xmlns:wne="http://schemas.microsoft.com/office/word/2006/wordml" xmlns:wps="http://schemas.microsoft.com/office/word/2010/wordprocessingShape" mc:Ignorable="w14 w15 w16se w16cid w16 w16cex w16sdtdh wp14">
-  <w:p>
-    <w:pPr>
       <w:pBdr>
         <w:top w:val="single" w:sz="6" w:space="1" w:color="auto"/>
       </w:pBdr>
@@ -513,7 +511,7 @@
 </w:ftr>
 </file>
 
-<file path=word/footer3.xml><?xml version="1.0" encoding="utf-8"?>
+<file path=word/footer2.xml><?xml version="1.0" encoding="utf-8"?>
 <w:ftr xmlns:wpc="http://schemas.microsoft.com/office/word/2010/wordprocessingCanvas" xmlns:cx="http://schemas.microsoft.com/office/drawing/2014/chartex" xmlns:cx1="http://schemas.microsoft.com/office/drawing/2015/9/8/chartex" xmlns:cx2="http://schemas.microsoft.com/office/drawing/2015/10/21/chartex" xmlns:cx3="http://schemas.microsoft.com/office/drawing/2016/5/9/chartex" xmlns:cx4="http://schemas.microsoft.com/office/drawing/2016/5/10/chartex" xmlns:cx5="http://schemas.microsoft.com/office/drawing/2016/5/11/chartex" xmlns:cx6="http://schemas.microsoft.com/office/drawing/2016/5/12/chartex" xmlns:cx7="http://schemas.microsoft.com/office/drawing/2016/5/13/chartex" xmlns:cx8="http://schemas.microsoft.com/office/drawing/2016/5/14/chartex" xmlns:mc="http://schemas.openxmlformats.org/markup-compatibility/2006" xmlns:aink="http://schemas.microsoft.com/office/drawing/2016/ink" xmlns:am3d="http://schemas.microsoft.com/office/drawing/2017/model3d" xmlns:o="urn:schemas-microsoft-com:office:office" xmlns:oel="http://schemas.microsoft.com/office/2019/extlst" xmlns:r="http://schemas.openxmlformats.org/officeDocument/2006/relationships" xmlns:m="http://schemas.openxmlformats.org/officeDocument/2006/math" xmlns:v="urn:schemas-microsoft-com:vml" xmlns:wp14="http://schemas.microsoft.com/office/word/2010/wordprocessingDrawing" xmlns:wp="http://schemas.openxmlformats.org/drawingml/2006/wordprocessingDrawing" xmlns:w10="urn:schemas-microsoft-com:office:word" xmlns:w="http://schemas.openxmlformats.org/wordprocessingml/2006/main" xmlns:w14="http://schemas.microsoft.com/office/word/2010/wordml" xmlns:w15="http://schemas.microsoft.com/office/word/2012/wordml" xmlns:w16cex="http://schemas.microsoft.com/office/word/2018/wordml/cex" xmlns:w16cid="http://schemas.microsoft.com/office/word/2016/wordml/cid" xmlns:w16="http://schemas.microsoft.com/office/word/2018/wordml" xmlns:w16sdtdh="http://schemas.microsoft.com/office/word/2020/wordml/sdtdatahash" xmlns:w16se="http://schemas.microsoft.com/office/word/2015/wordml/symex" xmlns:wpg="http://schemas.microsoft.com/office/word/2010/wordprocessingGroup" xmlns:wpi="http://schemas.microsoft.com/office/word/2010/wordprocessingInk" xmlns:wne="http://schemas.microsoft.com/office/word/2006/wordml" xmlns:wps="http://schemas.microsoft.com/office/word/2010/wordprocessingShape" mc:Ignorable="w14 w15 w16se w16cid w16 w16cex w16sdtdh wp14">
   <w:p>
     <w:pPr>
@@ -629,16 +627,6 @@
 
 <file path=word/header1.xml><?xml version="1.0" encoding="utf-8"?>
 <w:hdr xmlns:wpc="http://schemas.microsoft.com/office/word/2010/wordprocessingCanvas" xmlns:cx="http://schemas.microsoft.com/office/drawing/2014/chartex" xmlns:cx1="http://schemas.microsoft.com/office/drawing/2015/9/8/chartex" xmlns:cx2="http://schemas.microsoft.com/office/drawing/2015/10/21/chartex" xmlns:cx3="http://schemas.microsoft.com/office/drawing/2016/5/9/chartex" xmlns:cx4="http://schemas.microsoft.com/office/drawing/2016/5/10/chartex" xmlns:cx5="http://schemas.microsoft.com/office/drawing/2016/5/11/chartex" xmlns:cx6="http://schemas.microsoft.com/office/drawing/2016/5/12/chartex" xmlns:cx7="http://schemas.microsoft.com/office/drawing/2016/5/13/chartex" xmlns:cx8="http://schemas.microsoft.com/office/drawing/2016/5/14/chartex" xmlns:mc="http://schemas.openxmlformats.org/markup-compatibility/2006" xmlns:aink="http://schemas.microsoft.com/office/drawing/2016/ink" xmlns:am3d="http://schemas.microsoft.com/office/drawing/2017/model3d" xmlns:o="urn:schemas-microsoft-com:office:office" xmlns:oel="http://schemas.microsoft.com/office/2019/extlst" xmlns:r="http://schemas.openxmlformats.org/officeDocument/2006/relationships" xmlns:m="http://schemas.openxmlformats.org/officeDocument/2006/math" xmlns:v="urn:schemas-microsoft-com:vml" xmlns:wp14="http://schemas.microsoft.com/office/word/2010/wordprocessingDrawing" xmlns:wp="http://schemas.openxmlformats.org/drawingml/2006/wordprocessingDrawing" xmlns:w10="urn:schemas-microsoft-com:office:word" xmlns:w="http://schemas.openxmlformats.org/wordprocessingml/2006/main" xmlns:w14="http://schemas.microsoft.com/office/word/2010/wordml" xmlns:w15="http://schemas.microsoft.com/office/word/2012/wordml" xmlns:w16cex="http://schemas.microsoft.com/office/word/2018/wordml/cex" xmlns:w16cid="http://schemas.microsoft.com/office/word/2016/wordml/cid" xmlns:w16="http://schemas.microsoft.com/office/word/2018/wordml" xmlns:w16sdtdh="http://schemas.microsoft.com/office/word/2020/wordml/sdtdatahash" xmlns:w16se="http://schemas.microsoft.com/office/word/2015/wordml/symex" xmlns:wpg="http://schemas.microsoft.com/office/word/2010/wordprocessingGroup" xmlns:wpi="http://schemas.microsoft.com/office/word/2010/wordprocessingInk" xmlns:wne="http://schemas.microsoft.com/office/word/2006/wordml" xmlns:wps="http://schemas.microsoft.com/office/word/2010/wordprocessingShape" mc:Ignorable="w14 w15 w16se w16cid w16 w16cex w16sdtdh wp14">
-  <w:p>
-    <w:pPr>
-      <w:pStyle w:val="Header"/>
-    </w:pPr>
-  </w:p>
-</w:hdr>
-</file>
-
-<file path=word/header2.xml><?xml version="1.0" encoding="utf-8"?>
-<w:hdr xmlns:wpc="http://schemas.microsoft.com/office/word/2010/wordprocessingCanvas" xmlns:cx="http://schemas.microsoft.com/office/drawing/2014/chartex" xmlns:cx1="http://schemas.microsoft.com/office/drawing/2015/9/8/chartex" xmlns:cx2="http://schemas.microsoft.com/office/drawing/2015/10/21/chartex" xmlns:cx3="http://schemas.microsoft.com/office/drawing/2016/5/9/chartex" xmlns:cx4="http://schemas.microsoft.com/office/drawing/2016/5/10/chartex" xmlns:cx5="http://schemas.microsoft.com/office/drawing/2016/5/11/chartex" xmlns:cx6="http://schemas.microsoft.com/office/drawing/2016/5/12/chartex" xmlns:cx7="http://schemas.microsoft.com/office/drawing/2016/5/13/chartex" xmlns:cx8="http://schemas.microsoft.com/office/drawing/2016/5/14/chartex" xmlns:mc="http://schemas.openxmlformats.org/markup-compatibility/2006" xmlns:aink="http://schemas.microsoft.com/office/drawing/2016/ink" xmlns:am3d="http://schemas.microsoft.com/office/drawing/2017/model3d" xmlns:o="urn:schemas-microsoft-com:office:office" xmlns:oel="http://schemas.microsoft.com/office/2019/extlst" xmlns:r="http://schemas.openxmlformats.org/officeDocument/2006/relationships" xmlns:m="http://schemas.openxmlformats.org/officeDocument/2006/math" xmlns:v="urn:schemas-microsoft-com:vml" xmlns:wp14="http://schemas.microsoft.com/office/word/2010/wordprocessingDrawing" xmlns:wp="http://schemas.openxmlformats.org/drawingml/2006/wordprocessingDrawing" xmlns:w10="urn:schemas-microsoft-com:office:word" xmlns:w="http://schemas.openxmlformats.org/wordprocessingml/2006/main" xmlns:w14="http://schemas.microsoft.com/office/word/2010/wordml" xmlns:w15="http://schemas.microsoft.com/office/word/2012/wordml" xmlns:w16cex="http://schemas.microsoft.com/office/word/2018/wordml/cex" xmlns:w16cid="http://schemas.microsoft.com/office/word/2016/wordml/cid" xmlns:w16="http://schemas.microsoft.com/office/word/2018/wordml" xmlns:w16sdtdh="http://schemas.microsoft.com/office/word/2020/wordml/sdtdatahash" xmlns:w16se="http://schemas.microsoft.com/office/word/2015/wordml/symex" xmlns:wpg="http://schemas.microsoft.com/office/word/2010/wordprocessingGroup" xmlns:wpi="http://schemas.microsoft.com/office/word/2010/wordprocessingInk" xmlns:wne="http://schemas.microsoft.com/office/word/2006/wordml" xmlns:wps="http://schemas.microsoft.com/office/word/2010/wordprocessingShape" mc:Ignorable="w14 w15 w16se w16cid w16 w16cex w16sdtdh wp14">
   <w:tbl>
     <w:tblPr>
       <w:tblW w:w="0" w:type="auto"/>
@@ -661,7 +649,7 @@
           <w:pPr>
             <w:pStyle w:val="PageHeaderRegionsNameofthereport"/>
           </w:pPr>
-          <w:bookmarkStart w:id="5" w:name="region_name_rest"/>
+          <w:bookmarkStart w:id="4" w:name="region_name_rest"/>
           <w:r>
             <w:t>[</w:t>
           </w:r>
@@ -671,7 +659,7 @@
           <w:r>
             <w:t xml:space="preserve"> subsequent pages]</w:t>
           </w:r>
-          <w:bookmarkEnd w:id="5"/>
+          <w:bookmarkEnd w:id="4"/>
         </w:p>
       </w:tc>
       <w:tc>
@@ -684,7 +672,7 @@
             <w:pStyle w:val="PageHeaderRegionsNameofthereport"/>
             <w:jc w:val="right"/>
           </w:pPr>
-          <w:bookmarkStart w:id="6" w:name="report_name_rest"/>
+          <w:bookmarkStart w:id="5" w:name="report_name_rest"/>
           <w:r>
             <w:t>[</w:t>
           </w:r>
@@ -697,7 +685,7 @@
           <w:r>
             <w:t>]</w:t>
           </w:r>
-          <w:bookmarkEnd w:id="6"/>
+          <w:bookmarkEnd w:id="5"/>
         </w:p>
       </w:tc>
     </w:tr>
@@ -716,7 +704,7 @@
 </w:hdr>
 </file>
 
-<file path=word/header3.xml><?xml version="1.0" encoding="utf-8"?>
+<file path=word/header2.xml><?xml version="1.0" encoding="utf-8"?>
 <w:hdr xmlns:wpc="http://schemas.microsoft.com/office/word/2010/wordprocessingCanvas" xmlns:cx="http://schemas.microsoft.com/office/drawing/2014/chartex" xmlns:cx1="http://schemas.microsoft.com/office/drawing/2015/9/8/chartex" xmlns:cx2="http://schemas.microsoft.com/office/drawing/2015/10/21/chartex" xmlns:cx3="http://schemas.microsoft.com/office/drawing/2016/5/9/chartex" xmlns:cx4="http://schemas.microsoft.com/office/drawing/2016/5/10/chartex" xmlns:cx5="http://schemas.microsoft.com/office/drawing/2016/5/11/chartex" xmlns:cx6="http://schemas.microsoft.com/office/drawing/2016/5/12/chartex" xmlns:cx7="http://schemas.microsoft.com/office/drawing/2016/5/13/chartex" xmlns:cx8="http://schemas.microsoft.com/office/drawing/2016/5/14/chartex" xmlns:mc="http://schemas.openxmlformats.org/markup-compatibility/2006" xmlns:aink="http://schemas.microsoft.com/office/drawing/2016/ink" xmlns:am3d="http://schemas.microsoft.com/office/drawing/2017/model3d" xmlns:o="urn:schemas-microsoft-com:office:office" xmlns:oel="http://schemas.microsoft.com/office/2019/extlst" xmlns:r="http://schemas.openxmlformats.org/officeDocument/2006/relationships" xmlns:m="http://schemas.openxmlformats.org/officeDocument/2006/math" xmlns:v="urn:schemas-microsoft-com:vml" xmlns:wp14="http://schemas.microsoft.com/office/word/2010/wordprocessingDrawing" xmlns:wp="http://schemas.openxmlformats.org/drawingml/2006/wordprocessingDrawing" xmlns:w10="urn:schemas-microsoft-com:office:word" xmlns:w="http://schemas.openxmlformats.org/wordprocessingml/2006/main" xmlns:w14="http://schemas.microsoft.com/office/word/2010/wordml" xmlns:w15="http://schemas.microsoft.com/office/word/2012/wordml" xmlns:w16cex="http://schemas.microsoft.com/office/word/2018/wordml/cex" xmlns:w16cid="http://schemas.microsoft.com/office/word/2016/wordml/cid" xmlns:w16="http://schemas.microsoft.com/office/word/2018/wordml" xmlns:w16sdtdh="http://schemas.microsoft.com/office/word/2020/wordml/sdtdatahash" xmlns:w16se="http://schemas.microsoft.com/office/word/2015/wordml/symex" xmlns:wpg="http://schemas.microsoft.com/office/word/2010/wordprocessingGroup" xmlns:wpi="http://schemas.microsoft.com/office/word/2010/wordprocessingInk" xmlns:wne="http://schemas.microsoft.com/office/word/2006/wordml" xmlns:wps="http://schemas.microsoft.com/office/word/2010/wordprocessingShape" mc:Ignorable="w14 w15 w16se w16cid w16 w16cex w16sdtdh wp14">
   <w:p>
     <w:pPr>
@@ -798,7 +786,7 @@
         <w:szCs w:val="22"/>
       </w:rPr>
     </w:pPr>
-    <w:bookmarkStart w:id="7" w:name="region_name"/>
+    <w:bookmarkStart w:id="6" w:name="region_name"/>
     <w:r>
       <w:t>[</w:t>
     </w:r>
@@ -808,7 +796,7 @@
     <w:r>
       <w:t>]</w:t>
     </w:r>
-    <w:bookmarkEnd w:id="7"/>
+    <w:bookmarkEnd w:id="6"/>
     <w:r>
       <w:tab/>
     </w:r>
@@ -818,6 +806,7 @@
     <w:r>
       <w:t xml:space="preserve">Advisory Report </w:t>
     </w:r>
+    <w:bookmarkStart w:id="7" w:name="report_year"/>
     <w:r>
       <w:t>[</w:t>
     </w:r>
@@ -827,6 +816,7 @@
     <w:r>
       <w:t>]</w:t>
     </w:r>
+    <w:bookmarkEnd w:id="7"/>
     <w:r>
       <w:t>/</w:t>
     </w:r>

</xml_diff>